<commit_message>
update version 2 - 2 pages
</commit_message>
<xml_diff>
--- a/Pham Trong Huynh - Embedded Software Engineer.docx
+++ b/Pham Trong Huynh - Embedded Software Engineer.docx
@@ -31,8 +31,7 @@
               <w:ind w:left="-132"/>
               <w:rPr>
                 <w:rFonts w:eastAsia="AppleMyungjo" w:cs="Apple Symbols"/>
-                <w:sz w:val="21"/>
-                <w:szCs w:val="21"/>
+                <w:sz w:val="22"/>
                 <w:lang w:val="vi-VN"/>
               </w:rPr>
             </w:pPr>
@@ -45,7 +44,29 @@
                 <w:szCs w:val="48"/>
                 <w:lang w:val="vi-VN"/>
               </w:rPr>
-              <w:t>PHAM TRONG HUYNH</w:t>
+              <w:t xml:space="preserve">PHAM </w:t>
+            </w:r>
+            <w:r>
+              <w:rPr>
+                <w:rFonts w:eastAsia="AppleMyungjo" w:cs="Apple Symbols" w:hint="cs"/>
+                <w:b/>
+                <w:bCs/>
+                <w:sz w:val="44"/>
+                <w:szCs w:val="48"/>
+                <w:lang w:val="vi-VN"/>
+              </w:rPr>
+              <w:t>TRONG</w:t>
+            </w:r>
+            <w:r>
+              <w:rPr>
+                <w:rFonts w:eastAsia="AppleMyungjo" w:cs="Apple Symbols" w:hint="cs"/>
+                <w:b/>
+                <w:bCs/>
+                <w:sz w:val="44"/>
+                <w:szCs w:val="48"/>
+                <w:lang w:val="vi-VN"/>
+              </w:rPr>
+              <w:t xml:space="preserve"> HUYNH</w:t>
             </w:r>
             <w:r>
               <w:rPr>
@@ -64,6 +85,17 @@
               </w:rPr>
               <w:t>Embedded Software Engineer</w:t>
             </w:r>
+          </w:p>
+          <w:p>
+            <w:pPr>
+              <w:ind w:left="-132"/>
+              <w:rPr>
+                <w:rFonts w:eastAsia="AppleMyungjo" w:cs="Apple Symbols"/>
+                <w:sz w:val="21"/>
+                <w:szCs w:val="21"/>
+                <w:lang w:val="vi-VN"/>
+              </w:rPr>
+            </w:pPr>
           </w:p>
         </w:tc>
         <w:tc>
@@ -257,9 +289,45 @@
           <w:rFonts w:eastAsia="AppleMyungjo" w:cs="Apple Symbols"/>
           <w:color w:val="000000" w:themeColor="text1"/>
           <w:sz w:val="22"/>
-          <w:lang w:val="en-VN"/>
-        </w:rPr>
-        <w:t>Graduating with a major in Computer Engineering has fueled my ambition to excel as an Embedded Software Engineer. Driven by a passion for creating projects that enhance our lives, I am eager to contribute to your company and grow together</w:t>
+          <w:lang w:val="vi-VN"/>
+        </w:rPr>
+        <w:t xml:space="preserve">I am a Computer Engineering graduate passionate about developing automation products and deepening my expertise in </w:t>
+      </w:r>
+      <w:r>
+        <w:rPr>
+          <w:rFonts w:eastAsia="AppleMyungjo" w:cs="Apple Symbols"/>
+          <w:color w:val="000000" w:themeColor="text1"/>
+          <w:sz w:val="22"/>
+          <w:lang w:val="vi-VN"/>
+        </w:rPr>
+        <w:t>E</w:t>
+      </w:r>
+      <w:r>
+        <w:rPr>
+          <w:rFonts w:eastAsia="AppleMyungjo" w:cs="Apple Symbols"/>
+          <w:color w:val="000000" w:themeColor="text1"/>
+          <w:sz w:val="22"/>
+          <w:lang w:val="vi-VN"/>
+        </w:rPr>
+        <w:t xml:space="preserve">mbedded </w:t>
+      </w:r>
+      <w:r>
+        <w:rPr>
+          <w:rFonts w:eastAsia="AppleMyungjo" w:cs="Apple Symbols"/>
+          <w:color w:val="000000" w:themeColor="text1"/>
+          <w:sz w:val="22"/>
+          <w:lang w:val="vi-VN"/>
+        </w:rPr>
+        <w:t>S</w:t>
+      </w:r>
+      <w:r>
+        <w:rPr>
+          <w:rFonts w:eastAsia="AppleMyungjo" w:cs="Apple Symbols"/>
+          <w:color w:val="000000" w:themeColor="text1"/>
+          <w:sz w:val="22"/>
+          <w:lang w:val="vi-VN"/>
+        </w:rPr>
+        <w:t>oftware. I aim to contribute innovative ideas and expand my personal project portfolio through continuous learning and hands-on experience. I look forward to growing together and collaborating effectively with the team throughout this journey</w:t>
       </w:r>
       <w:r>
         <w:rPr>
@@ -327,7 +395,7 @@
           <w:sz w:val="22"/>
           <w:szCs w:val="22"/>
         </w:rPr>
-        <w:t xml:space="preserve">, Erlang </w:t>
+        <w:t xml:space="preserve"> </w:t>
       </w:r>
     </w:p>
     <w:p>
@@ -366,7 +434,7 @@
           <w:sz w:val="22"/>
           <w:szCs w:val="22"/>
         </w:rPr>
-        <w:t xml:space="preserve">STM32 Cube MX, </w:t>
+        <w:t xml:space="preserve">STM32CubeMX, </w:t>
       </w:r>
       <w:r>
         <w:rPr>
@@ -380,7 +448,7 @@
           <w:sz w:val="22"/>
           <w:szCs w:val="22"/>
         </w:rPr>
-        <w:t>, VS code, Vim</w:t>
+        <w:t>, VScode, Vim</w:t>
       </w:r>
       <w:r>
         <w:rPr>
@@ -388,13 +456,6 @@
           <w:szCs w:val="22"/>
         </w:rPr>
         <w:t>,</w:t>
-      </w:r>
-      <w:r>
-        <w:rPr>
-          <w:sz w:val="22"/>
-          <w:szCs w:val="22"/>
-        </w:rPr>
-        <w:t xml:space="preserve"> Proteus, Quartus</w:t>
       </w:r>
     </w:p>
     <w:p>
@@ -426,14 +487,14 @@
           <w:sz w:val="22"/>
           <w:szCs w:val="22"/>
         </w:rPr>
-        <w:t xml:space="preserve">Hardware: STM32, ESP8266, </w:t>
-      </w:r>
-      <w:r>
-        <w:rPr>
-          <w:sz w:val="22"/>
-          <w:szCs w:val="22"/>
-        </w:rPr>
-        <w:t xml:space="preserve">Jetson NX, </w:t>
+        <w:t>Hardware: STM32, ESP8266</w:t>
+      </w:r>
+      <w:r>
+        <w:rPr>
+          <w:sz w:val="22"/>
+          <w:szCs w:val="22"/>
+        </w:rPr>
+        <w:t xml:space="preserve">, </w:t>
       </w:r>
       <w:r>
         <w:rPr>
@@ -864,13 +925,23 @@
               </w:rPr>
               <w:t>Sof</w:t>
             </w:r>
+            <w:proofErr w:type="spellStart"/>
             <w:r>
               <w:rPr>
                 <w:sz w:val="22"/>
                 <w:szCs w:val="22"/>
                 <w:lang w:val="en-US"/>
               </w:rPr>
-              <w:t>tware Engineer at DEK Technology</w:t>
+              <w:t>tware</w:t>
+            </w:r>
+            <w:proofErr w:type="spellEnd"/>
+            <w:r>
+              <w:rPr>
+                <w:sz w:val="22"/>
+                <w:szCs w:val="22"/>
+                <w:lang w:val="en-US"/>
+              </w:rPr>
+              <w:t xml:space="preserve"> Engineer at DEK Technology</w:t>
             </w:r>
           </w:p>
         </w:tc>
@@ -1042,6 +1113,20 @@
           <w:szCs w:val="22"/>
         </w:rPr>
         <w:t>Work in an Agile-Scrum environment and report tasks effectively on Jira.</w:t>
+      </w:r>
+    </w:p>
+    <w:p>
+      <w:pPr>
+        <w:rPr>
+          <w:lang w:val="vi-VN"/>
+        </w:rPr>
+      </w:pPr>
+      <w:r>
+        <w:rPr>
+          <w:b/>
+          <w:bCs/>
+        </w:rPr>
+        <w:br w:type="page"/>
       </w:r>
     </w:p>
     <w:tbl>
@@ -1082,6 +1167,7 @@
                 <w:sz w:val="22"/>
                 <w:szCs w:val="22"/>
               </w:rPr>
+              <w:lastRenderedPageBreak/>
               <w:t>Internship at Realtime Robotics Vietnam</w:t>
             </w:r>
           </w:p>
@@ -1286,7 +1372,6 @@
                 <w:sz w:val="22"/>
                 <w:szCs w:val="22"/>
               </w:rPr>
-              <w:lastRenderedPageBreak/>
               <w:t>Smart Clock Project</w:t>
             </w:r>
           </w:p>

</xml_diff>

<commit_message>
update CV version 3 - 2 pages, certificates
</commit_message>
<xml_diff>
--- a/Pham Trong Huynh - Embedded Software Engineer.docx
+++ b/Pham Trong Huynh - Embedded Software Engineer.docx
@@ -1,6 +1,6 @@
 
 <file path=word/document.xml><?xml version="1.0" encoding="utf-8"?>
-<w:document xmlns:wpc="http://schemas.microsoft.com/office/word/2010/wordprocessingCanvas" xmlns:cx="http://schemas.microsoft.com/office/drawing/2014/chartex" xmlns:cx1="http://schemas.microsoft.com/office/drawing/2015/9/8/chartex" xmlns:cx2="http://schemas.microsoft.com/office/drawing/2015/10/21/chartex" xmlns:cx3="http://schemas.microsoft.com/office/drawing/2016/5/9/chartex" xmlns:cx4="http://schemas.microsoft.com/office/drawing/2016/5/10/chartex" xmlns:cx5="http://schemas.microsoft.com/office/drawing/2016/5/11/chartex" xmlns:cx6="http://schemas.microsoft.com/office/drawing/2016/5/12/chartex" xmlns:cx7="http://schemas.microsoft.com/office/drawing/2016/5/13/chartex" xmlns:cx8="http://schemas.microsoft.com/office/drawing/2016/5/14/chartex" xmlns:mc="http://schemas.openxmlformats.org/markup-compatibility/2006" xmlns:aink="http://schemas.microsoft.com/office/drawing/2016/ink" xmlns:am3d="http://schemas.microsoft.com/office/drawing/2017/model3d" xmlns:o="urn:schemas-microsoft-com:office:office" xmlns:oel="http://schemas.microsoft.com/office/2019/extlst" xmlns:r="http://schemas.openxmlformats.org/officeDocument/2006/relationships" xmlns:m="http://schemas.openxmlformats.org/officeDocument/2006/math" xmlns:v="urn:schemas-microsoft-com:vml" xmlns:wp14="http://schemas.microsoft.com/office/word/2010/wordprocessingDrawing" xmlns:wp="http://schemas.openxmlformats.org/drawingml/2006/wordprocessingDrawing" xmlns:w10="urn:schemas-microsoft-com:office:word" xmlns:w="http://schemas.openxmlformats.org/wordprocessingml/2006/main" xmlns:w14="http://schemas.microsoft.com/office/word/2010/wordml" xmlns:w15="http://schemas.microsoft.com/office/word/2012/wordml" xmlns:w16cex="http://schemas.microsoft.com/office/word/2018/wordml/cex" xmlns:w16cid="http://schemas.microsoft.com/office/word/2016/wordml/cid" xmlns:w16="http://schemas.microsoft.com/office/word/2018/wordml" xmlns:w16du="http://schemas.microsoft.com/office/word/2023/wordml/word16du" xmlns:w16sdtdh="http://schemas.microsoft.com/office/word/2020/wordml/sdtdatahash" xmlns:w16se="http://schemas.microsoft.com/office/word/2015/wordml/symex" xmlns:wpg="http://schemas.microsoft.com/office/word/2010/wordprocessingGroup" xmlns:wpi="http://schemas.microsoft.com/office/word/2010/wordprocessingInk" xmlns:wne="http://schemas.microsoft.com/office/word/2006/wordml" xmlns:wps="http://schemas.microsoft.com/office/word/2010/wordprocessingShape" mc:Ignorable="w14 w15 w16se w16cid w16 w16cex w16sdtdh w16du wp14">
+<w:document xmlns:wpc="http://schemas.microsoft.com/office/word/2010/wordprocessingCanvas" xmlns:cx="http://schemas.microsoft.com/office/drawing/2014/chartex" xmlns:cx1="http://schemas.microsoft.com/office/drawing/2015/9/8/chartex" xmlns:cx2="http://schemas.microsoft.com/office/drawing/2015/10/21/chartex" xmlns:cx3="http://schemas.microsoft.com/office/drawing/2016/5/9/chartex" xmlns:cx4="http://schemas.microsoft.com/office/drawing/2016/5/10/chartex" xmlns:cx5="http://schemas.microsoft.com/office/drawing/2016/5/11/chartex" xmlns:cx6="http://schemas.microsoft.com/office/drawing/2016/5/12/chartex" xmlns:cx7="http://schemas.microsoft.com/office/drawing/2016/5/13/chartex" xmlns:cx8="http://schemas.microsoft.com/office/drawing/2016/5/14/chartex" xmlns:mc="http://schemas.openxmlformats.org/markup-compatibility/2006" xmlns:aink="http://schemas.microsoft.com/office/drawing/2016/ink" xmlns:am3d="http://schemas.microsoft.com/office/drawing/2017/model3d" xmlns:o="urn:schemas-microsoft-com:office:office" xmlns:oel="http://schemas.microsoft.com/office/2019/extlst" xmlns:r="http://schemas.openxmlformats.org/officeDocument/2006/relationships" xmlns:m="http://schemas.openxmlformats.org/officeDocument/2006/math" xmlns:v="urn:schemas-microsoft-com:vml" xmlns:wp14="http://schemas.microsoft.com/office/word/2010/wordprocessingDrawing" xmlns:wp="http://schemas.openxmlformats.org/drawingml/2006/wordprocessingDrawing" xmlns:w10="urn:schemas-microsoft-com:office:word" xmlns:w="http://schemas.openxmlformats.org/wordprocessingml/2006/main" xmlns:w14="http://schemas.microsoft.com/office/word/2010/wordml" xmlns:w15="http://schemas.microsoft.com/office/word/2012/wordml" xmlns:w16cex="http://schemas.microsoft.com/office/word/2018/wordml/cex" xmlns:w16cid="http://schemas.microsoft.com/office/word/2016/wordml/cid" xmlns:w16="http://schemas.microsoft.com/office/word/2018/wordml" xmlns:w16du="http://schemas.microsoft.com/office/word/2023/wordml/word16du" xmlns:w16sdtdh="http://schemas.microsoft.com/office/word/2020/wordml/sdtdatahash" xmlns:w16sdtfl="http://schemas.microsoft.com/office/word/2024/wordml/sdtformatlock" xmlns:w16se="http://schemas.microsoft.com/office/word/2015/wordml/symex" xmlns:wpg="http://schemas.microsoft.com/office/word/2010/wordprocessingGroup" xmlns:wpi="http://schemas.microsoft.com/office/word/2010/wordprocessingInk" xmlns:wne="http://schemas.microsoft.com/office/word/2006/wordml" xmlns:wps="http://schemas.microsoft.com/office/word/2010/wordprocessingShape" mc:Ignorable="w14 w15 w16se w16cid w16 w16cex w16sdtdh w16sdtfl w16du wp14">
   <w:body>
     <w:tbl>
       <w:tblPr>
@@ -450,13 +450,6 @@
         </w:rPr>
         <w:t>, VScode, Vim</w:t>
       </w:r>
-      <w:r>
-        <w:rPr>
-          <w:sz w:val="22"/>
-          <w:szCs w:val="22"/>
-        </w:rPr>
-        <w:t>,</w:t>
-      </w:r>
     </w:p>
     <w:p>
       <w:pPr>
@@ -525,6 +518,22 @@
           <w:szCs w:val="22"/>
         </w:rPr>
         <w:t>, AUTOSAR</w:t>
+      </w:r>
+    </w:p>
+    <w:p>
+      <w:pPr>
+        <w:pStyle w:val="ListParagraph"/>
+        <w:rPr>
+          <w:sz w:val="22"/>
+          <w:szCs w:val="22"/>
+        </w:rPr>
+      </w:pPr>
+      <w:r>
+        <w:rPr>
+          <w:sz w:val="22"/>
+          <w:szCs w:val="22"/>
+        </w:rPr>
+        <w:t>Proficient in interpreting component data sheets and applying specifications for hardware integration and optimization</w:t>
       </w:r>
     </w:p>
     <w:p>
@@ -925,23 +934,13 @@
               </w:rPr>
               <w:t>Sof</w:t>
             </w:r>
-            <w:proofErr w:type="spellStart"/>
             <w:r>
               <w:rPr>
                 <w:sz w:val="22"/>
                 <w:szCs w:val="22"/>
                 <w:lang w:val="en-US"/>
               </w:rPr>
-              <w:t>tware</w:t>
-            </w:r>
-            <w:proofErr w:type="spellEnd"/>
-            <w:r>
-              <w:rPr>
-                <w:sz w:val="22"/>
-                <w:szCs w:val="22"/>
-                <w:lang w:val="en-US"/>
-              </w:rPr>
-              <w:t xml:space="preserve"> Engineer at DEK Technology</w:t>
+              <w:t>tware Engineer at DEK Technology</w:t>
             </w:r>
           </w:p>
         </w:tc>
@@ -1467,7 +1466,24 @@
           <w:sz w:val="22"/>
           <w:szCs w:val="22"/>
         </w:rPr>
-        <w:t xml:space="preserve"> matrix, sensors through Google Assistant.</w:t>
+        <w:t xml:space="preserve"> matrix, sensors through Google Assistant</w:t>
+      </w:r>
+    </w:p>
+    <w:p>
+      <w:pPr>
+        <w:pStyle w:val="ListParagraph"/>
+        <w:rPr>
+          <w:rFonts w:ascii=".AppleSystemUIFont" w:hAnsi=".AppleSystemUIFont" w:hint="eastAsia"/>
+          <w:sz w:val="22"/>
+          <w:szCs w:val="22"/>
+        </w:rPr>
+      </w:pPr>
+      <w:r>
+        <w:rPr>
+          <w:sz w:val="22"/>
+          <w:szCs w:val="22"/>
+        </w:rPr>
+        <w:t>Utilized MQTT protocol via Adafruit IO for device communication and data handling.</w:t>
       </w:r>
     </w:p>
     <w:tbl>
@@ -2072,6 +2088,266 @@
     </w:p>
     <w:p>
       <w:pPr>
+        <w:pStyle w:val="ListParagraph"/>
+        <w:numPr>
+          <w:ilvl w:val="1"/>
+          <w:numId w:val="13"/>
+        </w:numPr>
+        <w:ind w:left="993"/>
+        <w:rPr>
+          <w:sz w:val="22"/>
+          <w:szCs w:val="22"/>
+        </w:rPr>
+      </w:pPr>
+      <w:r>
+        <w:rPr>
+          <w:sz w:val="22"/>
+          <w:szCs w:val="22"/>
+          <w:lang w:val="en-US"/>
+        </w:rPr>
+        <w:t>Automotive Basics</w:t>
+      </w:r>
+      <w:r>
+        <w:rPr>
+          <w:sz w:val="22"/>
+          <w:szCs w:val="22"/>
+        </w:rPr>
+        <w:t xml:space="preserve">, </w:t>
+      </w:r>
+      <w:r>
+        <w:rPr>
+          <w:sz w:val="22"/>
+          <w:szCs w:val="22"/>
+          <w:lang w:val="en-US"/>
+        </w:rPr>
+        <w:t>AUTOSAR</w:t>
+      </w:r>
+      <w:r>
+        <w:rPr>
+          <w:sz w:val="22"/>
+          <w:szCs w:val="22"/>
+        </w:rPr>
+        <w:t xml:space="preserve">, </w:t>
+      </w:r>
+      <w:r>
+        <w:rPr>
+          <w:sz w:val="22"/>
+          <w:szCs w:val="22"/>
+          <w:lang w:val="en-US"/>
+        </w:rPr>
+        <w:t>Embedded Programming</w:t>
+      </w:r>
+      <w:r>
+        <w:rPr>
+          <w:sz w:val="22"/>
+          <w:szCs w:val="22"/>
+        </w:rPr>
+        <w:t xml:space="preserve">, </w:t>
+      </w:r>
+      <w:r>
+        <w:rPr>
+          <w:sz w:val="22"/>
+          <w:szCs w:val="22"/>
+          <w:lang w:val="en-US"/>
+        </w:rPr>
+        <w:t>Test Overview</w:t>
+      </w:r>
+    </w:p>
+    <w:p>
+      <w:pPr>
+        <w:pStyle w:val="ListParagraph"/>
+        <w:numPr>
+          <w:ilvl w:val="1"/>
+          <w:numId w:val="13"/>
+        </w:numPr>
+        <w:ind w:left="993"/>
+        <w:rPr>
+          <w:sz w:val="22"/>
+          <w:szCs w:val="22"/>
+          <w:lang w:val="en-VN"/>
+        </w:rPr>
+      </w:pPr>
+      <w:r>
+        <w:rPr>
+          <w:sz w:val="22"/>
+          <w:szCs w:val="22"/>
+          <w:lang w:val="en-US"/>
+        </w:rPr>
+        <w:t>SW Development Lifecycle</w:t>
+      </w:r>
+      <w:r>
+        <w:rPr>
+          <w:sz w:val="22"/>
+          <w:szCs w:val="22"/>
+        </w:rPr>
+        <w:t xml:space="preserve">, </w:t>
+      </w:r>
+      <w:r>
+        <w:rPr>
+          <w:sz w:val="22"/>
+          <w:szCs w:val="22"/>
+          <w:lang w:val="en-VN"/>
+        </w:rPr>
+        <w:t>Clean Code</w:t>
+      </w:r>
+    </w:p>
+    <w:p>
+      <w:pPr>
+        <w:pStyle w:val="ListParagraph"/>
+        <w:numPr>
+          <w:ilvl w:val="1"/>
+          <w:numId w:val="13"/>
+        </w:numPr>
+        <w:ind w:left="993"/>
+        <w:rPr>
+          <w:sz w:val="22"/>
+          <w:szCs w:val="22"/>
+          <w:lang w:val="en-VN"/>
+        </w:rPr>
+      </w:pPr>
+      <w:r>
+        <w:rPr>
+          <w:sz w:val="22"/>
+          <w:szCs w:val="22"/>
+        </w:rPr>
+        <w:t>Requirements Engineering</w:t>
+      </w:r>
+      <w:r>
+        <w:rPr>
+          <w:sz w:val="22"/>
+          <w:szCs w:val="22"/>
+        </w:rPr>
+        <w:t xml:space="preserve">, </w:t>
+      </w:r>
+      <w:r>
+        <w:rPr>
+          <w:sz w:val="22"/>
+          <w:szCs w:val="22"/>
+          <w:lang w:val="en-VN"/>
+        </w:rPr>
+        <w:t>Design Principles</w:t>
+      </w:r>
+      <w:r>
+        <w:rPr>
+          <w:sz w:val="22"/>
+          <w:szCs w:val="22"/>
+        </w:rPr>
+        <w:t xml:space="preserve">, </w:t>
+      </w:r>
+      <w:r>
+        <w:rPr>
+          <w:sz w:val="22"/>
+          <w:szCs w:val="22"/>
+        </w:rPr>
+        <w:t>Review</w:t>
+      </w:r>
+      <w:r>
+        <w:rPr>
+          <w:sz w:val="22"/>
+          <w:szCs w:val="22"/>
+        </w:rPr>
+        <w:t xml:space="preserve">, </w:t>
+      </w:r>
+      <w:r>
+        <w:rPr>
+          <w:sz w:val="22"/>
+          <w:szCs w:val="22"/>
+          <w:lang w:val="en-VN"/>
+        </w:rPr>
+        <w:t>Safety</w:t>
+      </w:r>
+      <w:r>
+        <w:rPr>
+          <w:sz w:val="22"/>
+          <w:szCs w:val="22"/>
+        </w:rPr>
+        <w:t xml:space="preserve"> &amp; </w:t>
+      </w:r>
+      <w:r>
+        <w:rPr>
+          <w:sz w:val="22"/>
+          <w:szCs w:val="22"/>
+          <w:lang w:val="en-VN"/>
+        </w:rPr>
+        <w:t>Security</w:t>
+      </w:r>
+      <w:r>
+        <w:rPr>
+          <w:sz w:val="22"/>
+          <w:szCs w:val="22"/>
+        </w:rPr>
+        <w:t>.</w:t>
+      </w:r>
+    </w:p>
+    <w:p>
+      <w:pPr>
+        <w:pStyle w:val="nameproject"/>
+        <w:pBdr>
+          <w:bottom w:val="single" w:sz="6" w:space="1" w:color="auto"/>
+        </w:pBdr>
+        <w:rPr>
+          <w:sz w:val="22"/>
+          <w:szCs w:val="22"/>
+        </w:rPr>
+      </w:pPr>
+      <w:r>
+        <w:rPr>
+          <w:sz w:val="22"/>
+          <w:szCs w:val="22"/>
+        </w:rPr>
+        <w:t>CERTIFICATIONS</w:t>
+      </w:r>
+    </w:p>
+    <w:p>
+      <w:pPr>
+        <w:pStyle w:val="ListParagraph"/>
+        <w:numPr>
+          <w:ilvl w:val="0"/>
+          <w:numId w:val="23"/>
+        </w:numPr>
+        <w:rPr>
+          <w:sz w:val="22"/>
+        </w:rPr>
+      </w:pPr>
+      <w:r>
+        <w:rPr>
+          <w:sz w:val="22"/>
+        </w:rPr>
+        <w:t>AUTOSAR Architecture</w:t>
+      </w:r>
+      <w:r>
+        <w:rPr>
+          <w:sz w:val="22"/>
+        </w:rPr>
+        <w:t xml:space="preserve"> - </w:t>
+      </w:r>
+      <w:r>
+        <w:rPr>
+          <w:sz w:val="22"/>
+        </w:rPr>
+        <w:t>Udemy Certificate</w:t>
+      </w:r>
+    </w:p>
+    <w:p>
+      <w:pPr>
+        <w:pStyle w:val="ListParagraph"/>
+        <w:numPr>
+          <w:ilvl w:val="0"/>
+          <w:numId w:val="23"/>
+        </w:numPr>
+        <w:rPr>
+          <w:sz w:val="22"/>
+        </w:rPr>
+      </w:pPr>
+      <w:r>
+        <w:rPr>
+          <w:sz w:val="22"/>
+        </w:rPr>
+        <w:t>English Proficiency: TOEIC Listening &amp; Reading – Score: 580/990</w:t>
+      </w:r>
+    </w:p>
+    <w:p>
+      <w:pPr>
         <w:pStyle w:val="nameproject"/>
         <w:pBdr>
           <w:bottom w:val="single" w:sz="6" w:space="1" w:color="auto"/>
@@ -2140,7 +2416,7 @@
 </file>
 
 <file path=word/numbering.xml><?xml version="1.0" encoding="utf-8"?>
-<w:numbering xmlns:wpc="http://schemas.microsoft.com/office/word/2010/wordprocessingCanvas" xmlns:cx="http://schemas.microsoft.com/office/drawing/2014/chartex" xmlns:cx1="http://schemas.microsoft.com/office/drawing/2015/9/8/chartex" xmlns:cx2="http://schemas.microsoft.com/office/drawing/2015/10/21/chartex" xmlns:cx3="http://schemas.microsoft.com/office/drawing/2016/5/9/chartex" xmlns:cx4="http://schemas.microsoft.com/office/drawing/2016/5/10/chartex" xmlns:cx5="http://schemas.microsoft.com/office/drawing/2016/5/11/chartex" xmlns:cx6="http://schemas.microsoft.com/office/drawing/2016/5/12/chartex" xmlns:cx7="http://schemas.microsoft.com/office/drawing/2016/5/13/chartex" xmlns:cx8="http://schemas.microsoft.com/office/drawing/2016/5/14/chartex" xmlns:mc="http://schemas.openxmlformats.org/markup-compatibility/2006" xmlns:aink="http://schemas.microsoft.com/office/drawing/2016/ink" xmlns:am3d="http://schemas.microsoft.com/office/drawing/2017/model3d" xmlns:o="urn:schemas-microsoft-com:office:office" xmlns:oel="http://schemas.microsoft.com/office/2019/extlst" xmlns:r="http://schemas.openxmlformats.org/officeDocument/2006/relationships" xmlns:m="http://schemas.openxmlformats.org/officeDocument/2006/math" xmlns:v="urn:schemas-microsoft-com:vml" xmlns:wp14="http://schemas.microsoft.com/office/word/2010/wordprocessingDrawing" xmlns:wp="http://schemas.openxmlformats.org/drawingml/2006/wordprocessingDrawing" xmlns:w10="urn:schemas-microsoft-com:office:word" xmlns:w="http://schemas.openxmlformats.org/wordprocessingml/2006/main" xmlns:w14="http://schemas.microsoft.com/office/word/2010/wordml" xmlns:w15="http://schemas.microsoft.com/office/word/2012/wordml" xmlns:w16cex="http://schemas.microsoft.com/office/word/2018/wordml/cex" xmlns:w16cid="http://schemas.microsoft.com/office/word/2016/wordml/cid" xmlns:w16="http://schemas.microsoft.com/office/word/2018/wordml" xmlns:w16du="http://schemas.microsoft.com/office/word/2023/wordml/word16du" xmlns:w16sdtdh="http://schemas.microsoft.com/office/word/2020/wordml/sdtdatahash" xmlns:w16se="http://schemas.microsoft.com/office/word/2015/wordml/symex" xmlns:wpg="http://schemas.microsoft.com/office/word/2010/wordprocessingGroup" xmlns:wpi="http://schemas.microsoft.com/office/word/2010/wordprocessingInk" xmlns:wne="http://schemas.microsoft.com/office/word/2006/wordml" xmlns:wps="http://schemas.microsoft.com/office/word/2010/wordprocessingShape" mc:Ignorable="w14 w15 w16se w16cid w16 w16cex w16sdtdh w16du wp14">
+<w:numbering xmlns:wpc="http://schemas.microsoft.com/office/word/2010/wordprocessingCanvas" xmlns:cx="http://schemas.microsoft.com/office/drawing/2014/chartex" xmlns:cx1="http://schemas.microsoft.com/office/drawing/2015/9/8/chartex" xmlns:cx2="http://schemas.microsoft.com/office/drawing/2015/10/21/chartex" xmlns:cx3="http://schemas.microsoft.com/office/drawing/2016/5/9/chartex" xmlns:cx4="http://schemas.microsoft.com/office/drawing/2016/5/10/chartex" xmlns:cx5="http://schemas.microsoft.com/office/drawing/2016/5/11/chartex" xmlns:cx6="http://schemas.microsoft.com/office/drawing/2016/5/12/chartex" xmlns:cx7="http://schemas.microsoft.com/office/drawing/2016/5/13/chartex" xmlns:cx8="http://schemas.microsoft.com/office/drawing/2016/5/14/chartex" xmlns:mc="http://schemas.openxmlformats.org/markup-compatibility/2006" xmlns:aink="http://schemas.microsoft.com/office/drawing/2016/ink" xmlns:am3d="http://schemas.microsoft.com/office/drawing/2017/model3d" xmlns:o="urn:schemas-microsoft-com:office:office" xmlns:oel="http://schemas.microsoft.com/office/2019/extlst" xmlns:r="http://schemas.openxmlformats.org/officeDocument/2006/relationships" xmlns:m="http://schemas.openxmlformats.org/officeDocument/2006/math" xmlns:v="urn:schemas-microsoft-com:vml" xmlns:wp14="http://schemas.microsoft.com/office/word/2010/wordprocessingDrawing" xmlns:wp="http://schemas.openxmlformats.org/drawingml/2006/wordprocessingDrawing" xmlns:w10="urn:schemas-microsoft-com:office:word" xmlns:w="http://schemas.openxmlformats.org/wordprocessingml/2006/main" xmlns:w14="http://schemas.microsoft.com/office/word/2010/wordml" xmlns:w15="http://schemas.microsoft.com/office/word/2012/wordml" xmlns:w16cex="http://schemas.microsoft.com/office/word/2018/wordml/cex" xmlns:w16cid="http://schemas.microsoft.com/office/word/2016/wordml/cid" xmlns:w16="http://schemas.microsoft.com/office/word/2018/wordml" xmlns:w16du="http://schemas.microsoft.com/office/word/2023/wordml/word16du" xmlns:w16sdtdh="http://schemas.microsoft.com/office/word/2020/wordml/sdtdatahash" xmlns:w16sdtfl="http://schemas.microsoft.com/office/word/2024/wordml/sdtformatlock" xmlns:w16se="http://schemas.microsoft.com/office/word/2015/wordml/symex" xmlns:wpg="http://schemas.microsoft.com/office/word/2010/wordprocessingGroup" xmlns:wpi="http://schemas.microsoft.com/office/word/2010/wordprocessingInk" xmlns:wne="http://schemas.microsoft.com/office/word/2006/wordml" xmlns:wps="http://schemas.microsoft.com/office/word/2010/wordprocessingShape" mc:Ignorable="w14 w15 w16se w16cid w16 w16cex w16sdtdh w16sdtfl w16du wp14">
   <w:abstractNum w:abstractNumId="0" w15:restartNumberingAfterBreak="0">
     <w:nsid w:val="010D0973"/>
     <w:multiLevelType w:val="hybridMultilevel"/>
@@ -3272,6 +3548,146 @@
     </w:lvl>
   </w:abstractNum>
   <w:abstractNum w:abstractNumId="10" w15:restartNumberingAfterBreak="0">
+    <w:nsid w:val="30074C3E"/>
+    <w:multiLevelType w:val="hybridMultilevel"/>
+    <w:tmpl w:val="68727C8E"/>
+    <w:lvl w:ilvl="0" w:tplc="B9383224">
+      <w:start w:val="1"/>
+      <w:numFmt w:val="bullet"/>
+      <w:lvlText w:val="•"/>
+      <w:lvlJc w:val="left"/>
+      <w:pPr>
+        <w:tabs>
+          <w:tab w:val="num" w:pos="720"/>
+        </w:tabs>
+        <w:ind w:left="720" w:hanging="360"/>
+      </w:pPr>
+      <w:rPr>
+        <w:rFonts w:ascii="Times New Roman" w:hAnsi="Times New Roman" w:hint="default"/>
+      </w:rPr>
+    </w:lvl>
+    <w:lvl w:ilvl="1" w:tplc="037CF270" w:tentative="1">
+      <w:start w:val="1"/>
+      <w:numFmt w:val="bullet"/>
+      <w:lvlText w:val="•"/>
+      <w:lvlJc w:val="left"/>
+      <w:pPr>
+        <w:tabs>
+          <w:tab w:val="num" w:pos="1440"/>
+        </w:tabs>
+        <w:ind w:left="1440" w:hanging="360"/>
+      </w:pPr>
+      <w:rPr>
+        <w:rFonts w:ascii="Times New Roman" w:hAnsi="Times New Roman" w:hint="default"/>
+      </w:rPr>
+    </w:lvl>
+    <w:lvl w:ilvl="2" w:tplc="605E5082" w:tentative="1">
+      <w:start w:val="1"/>
+      <w:numFmt w:val="bullet"/>
+      <w:lvlText w:val="•"/>
+      <w:lvlJc w:val="left"/>
+      <w:pPr>
+        <w:tabs>
+          <w:tab w:val="num" w:pos="2160"/>
+        </w:tabs>
+        <w:ind w:left="2160" w:hanging="360"/>
+      </w:pPr>
+      <w:rPr>
+        <w:rFonts w:ascii="Times New Roman" w:hAnsi="Times New Roman" w:hint="default"/>
+      </w:rPr>
+    </w:lvl>
+    <w:lvl w:ilvl="3" w:tplc="F54ADBE0" w:tentative="1">
+      <w:start w:val="1"/>
+      <w:numFmt w:val="bullet"/>
+      <w:lvlText w:val="•"/>
+      <w:lvlJc w:val="left"/>
+      <w:pPr>
+        <w:tabs>
+          <w:tab w:val="num" w:pos="2880"/>
+        </w:tabs>
+        <w:ind w:left="2880" w:hanging="360"/>
+      </w:pPr>
+      <w:rPr>
+        <w:rFonts w:ascii="Times New Roman" w:hAnsi="Times New Roman" w:hint="default"/>
+      </w:rPr>
+    </w:lvl>
+    <w:lvl w:ilvl="4" w:tplc="B29CB4E2" w:tentative="1">
+      <w:start w:val="1"/>
+      <w:numFmt w:val="bullet"/>
+      <w:lvlText w:val="•"/>
+      <w:lvlJc w:val="left"/>
+      <w:pPr>
+        <w:tabs>
+          <w:tab w:val="num" w:pos="3600"/>
+        </w:tabs>
+        <w:ind w:left="3600" w:hanging="360"/>
+      </w:pPr>
+      <w:rPr>
+        <w:rFonts w:ascii="Times New Roman" w:hAnsi="Times New Roman" w:hint="default"/>
+      </w:rPr>
+    </w:lvl>
+    <w:lvl w:ilvl="5" w:tplc="DEE0BEDA" w:tentative="1">
+      <w:start w:val="1"/>
+      <w:numFmt w:val="bullet"/>
+      <w:lvlText w:val="•"/>
+      <w:lvlJc w:val="left"/>
+      <w:pPr>
+        <w:tabs>
+          <w:tab w:val="num" w:pos="4320"/>
+        </w:tabs>
+        <w:ind w:left="4320" w:hanging="360"/>
+      </w:pPr>
+      <w:rPr>
+        <w:rFonts w:ascii="Times New Roman" w:hAnsi="Times New Roman" w:hint="default"/>
+      </w:rPr>
+    </w:lvl>
+    <w:lvl w:ilvl="6" w:tplc="2A9029C6" w:tentative="1">
+      <w:start w:val="1"/>
+      <w:numFmt w:val="bullet"/>
+      <w:lvlText w:val="•"/>
+      <w:lvlJc w:val="left"/>
+      <w:pPr>
+        <w:tabs>
+          <w:tab w:val="num" w:pos="5040"/>
+        </w:tabs>
+        <w:ind w:left="5040" w:hanging="360"/>
+      </w:pPr>
+      <w:rPr>
+        <w:rFonts w:ascii="Times New Roman" w:hAnsi="Times New Roman" w:hint="default"/>
+      </w:rPr>
+    </w:lvl>
+    <w:lvl w:ilvl="7" w:tplc="0AC0AB34" w:tentative="1">
+      <w:start w:val="1"/>
+      <w:numFmt w:val="bullet"/>
+      <w:lvlText w:val="•"/>
+      <w:lvlJc w:val="left"/>
+      <w:pPr>
+        <w:tabs>
+          <w:tab w:val="num" w:pos="5760"/>
+        </w:tabs>
+        <w:ind w:left="5760" w:hanging="360"/>
+      </w:pPr>
+      <w:rPr>
+        <w:rFonts w:ascii="Times New Roman" w:hAnsi="Times New Roman" w:hint="default"/>
+      </w:rPr>
+    </w:lvl>
+    <w:lvl w:ilvl="8" w:tplc="63E47D16" w:tentative="1">
+      <w:start w:val="1"/>
+      <w:numFmt w:val="bullet"/>
+      <w:lvlText w:val="•"/>
+      <w:lvlJc w:val="left"/>
+      <w:pPr>
+        <w:tabs>
+          <w:tab w:val="num" w:pos="6480"/>
+        </w:tabs>
+        <w:ind w:left="6480" w:hanging="360"/>
+      </w:pPr>
+      <w:rPr>
+        <w:rFonts w:ascii="Times New Roman" w:hAnsi="Times New Roman" w:hint="default"/>
+      </w:rPr>
+    </w:lvl>
+  </w:abstractNum>
+  <w:abstractNum w:abstractNumId="11" w15:restartNumberingAfterBreak="0">
     <w:nsid w:val="33BD0842"/>
     <w:multiLevelType w:val="hybridMultilevel"/>
     <w:tmpl w:val="075479AA"/>
@@ -3384,7 +3800,120 @@
       </w:rPr>
     </w:lvl>
   </w:abstractNum>
-  <w:abstractNum w:abstractNumId="11" w15:restartNumberingAfterBreak="0">
+  <w:abstractNum w:abstractNumId="12" w15:restartNumberingAfterBreak="0">
+    <w:nsid w:val="355F4A2D"/>
+    <w:multiLevelType w:val="hybridMultilevel"/>
+    <w:tmpl w:val="702235DA"/>
+    <w:lvl w:ilvl="0" w:tplc="04090003">
+      <w:start w:val="1"/>
+      <w:numFmt w:val="bullet"/>
+      <w:lvlText w:val="o"/>
+      <w:lvlJc w:val="left"/>
+      <w:pPr>
+        <w:ind w:left="426" w:hanging="360"/>
+      </w:pPr>
+      <w:rPr>
+        <w:rFonts w:ascii="Courier New" w:hAnsi="Courier New" w:cs="Courier New" w:hint="default"/>
+      </w:rPr>
+    </w:lvl>
+    <w:lvl w:ilvl="1" w:tplc="04090003" w:tentative="1">
+      <w:start w:val="1"/>
+      <w:numFmt w:val="bullet"/>
+      <w:lvlText w:val="o"/>
+      <w:lvlJc w:val="left"/>
+      <w:pPr>
+        <w:ind w:left="1146" w:hanging="360"/>
+      </w:pPr>
+      <w:rPr>
+        <w:rFonts w:ascii="Courier New" w:hAnsi="Courier New" w:cs="Courier New" w:hint="default"/>
+      </w:rPr>
+    </w:lvl>
+    <w:lvl w:ilvl="2" w:tplc="04090005" w:tentative="1">
+      <w:start w:val="1"/>
+      <w:numFmt w:val="bullet"/>
+      <w:lvlText w:val=""/>
+      <w:lvlJc w:val="left"/>
+      <w:pPr>
+        <w:ind w:left="1866" w:hanging="360"/>
+      </w:pPr>
+      <w:rPr>
+        <w:rFonts w:ascii="Wingdings" w:hAnsi="Wingdings" w:hint="default"/>
+      </w:rPr>
+    </w:lvl>
+    <w:lvl w:ilvl="3" w:tplc="04090001" w:tentative="1">
+      <w:start w:val="1"/>
+      <w:numFmt w:val="bullet"/>
+      <w:lvlText w:val=""/>
+      <w:lvlJc w:val="left"/>
+      <w:pPr>
+        <w:ind w:left="2586" w:hanging="360"/>
+      </w:pPr>
+      <w:rPr>
+        <w:rFonts w:ascii="Symbol" w:hAnsi="Symbol" w:hint="default"/>
+      </w:rPr>
+    </w:lvl>
+    <w:lvl w:ilvl="4" w:tplc="04090003" w:tentative="1">
+      <w:start w:val="1"/>
+      <w:numFmt w:val="bullet"/>
+      <w:lvlText w:val="o"/>
+      <w:lvlJc w:val="left"/>
+      <w:pPr>
+        <w:ind w:left="3306" w:hanging="360"/>
+      </w:pPr>
+      <w:rPr>
+        <w:rFonts w:ascii="Courier New" w:hAnsi="Courier New" w:cs="Courier New" w:hint="default"/>
+      </w:rPr>
+    </w:lvl>
+    <w:lvl w:ilvl="5" w:tplc="04090005" w:tentative="1">
+      <w:start w:val="1"/>
+      <w:numFmt w:val="bullet"/>
+      <w:lvlText w:val=""/>
+      <w:lvlJc w:val="left"/>
+      <w:pPr>
+        <w:ind w:left="4026" w:hanging="360"/>
+      </w:pPr>
+      <w:rPr>
+        <w:rFonts w:ascii="Wingdings" w:hAnsi="Wingdings" w:hint="default"/>
+      </w:rPr>
+    </w:lvl>
+    <w:lvl w:ilvl="6" w:tplc="04090001" w:tentative="1">
+      <w:start w:val="1"/>
+      <w:numFmt w:val="bullet"/>
+      <w:lvlText w:val=""/>
+      <w:lvlJc w:val="left"/>
+      <w:pPr>
+        <w:ind w:left="4746" w:hanging="360"/>
+      </w:pPr>
+      <w:rPr>
+        <w:rFonts w:ascii="Symbol" w:hAnsi="Symbol" w:hint="default"/>
+      </w:rPr>
+    </w:lvl>
+    <w:lvl w:ilvl="7" w:tplc="04090003" w:tentative="1">
+      <w:start w:val="1"/>
+      <w:numFmt w:val="bullet"/>
+      <w:lvlText w:val="o"/>
+      <w:lvlJc w:val="left"/>
+      <w:pPr>
+        <w:ind w:left="5466" w:hanging="360"/>
+      </w:pPr>
+      <w:rPr>
+        <w:rFonts w:ascii="Courier New" w:hAnsi="Courier New" w:cs="Courier New" w:hint="default"/>
+      </w:rPr>
+    </w:lvl>
+    <w:lvl w:ilvl="8" w:tplc="04090005" w:tentative="1">
+      <w:start w:val="1"/>
+      <w:numFmt w:val="bullet"/>
+      <w:lvlText w:val=""/>
+      <w:lvlJc w:val="left"/>
+      <w:pPr>
+        <w:ind w:left="6186" w:hanging="360"/>
+      </w:pPr>
+      <w:rPr>
+        <w:rFonts w:ascii="Wingdings" w:hAnsi="Wingdings" w:hint="default"/>
+      </w:rPr>
+    </w:lvl>
+  </w:abstractNum>
+  <w:abstractNum w:abstractNumId="13" w15:restartNumberingAfterBreak="0">
     <w:nsid w:val="36DC5B6E"/>
     <w:multiLevelType w:val="hybridMultilevel"/>
     <w:tmpl w:val="992A78E4"/>
@@ -3497,7 +4026,7 @@
       </w:rPr>
     </w:lvl>
   </w:abstractNum>
-  <w:abstractNum w:abstractNumId="12" w15:restartNumberingAfterBreak="0">
+  <w:abstractNum w:abstractNumId="14" w15:restartNumberingAfterBreak="0">
     <w:nsid w:val="3FFC6BFB"/>
     <w:multiLevelType w:val="hybridMultilevel"/>
     <w:tmpl w:val="8C5AD7CC"/>
@@ -3610,7 +4139,7 @@
       </w:rPr>
     </w:lvl>
   </w:abstractNum>
-  <w:abstractNum w:abstractNumId="13" w15:restartNumberingAfterBreak="0">
+  <w:abstractNum w:abstractNumId="15" w15:restartNumberingAfterBreak="0">
     <w:nsid w:val="41924B04"/>
     <w:multiLevelType w:val="hybridMultilevel"/>
     <w:tmpl w:val="4E742510"/>
@@ -3723,7 +4252,7 @@
       </w:rPr>
     </w:lvl>
   </w:abstractNum>
-  <w:abstractNum w:abstractNumId="14" w15:restartNumberingAfterBreak="0">
+  <w:abstractNum w:abstractNumId="16" w15:restartNumberingAfterBreak="0">
     <w:nsid w:val="41D13FA2"/>
     <w:multiLevelType w:val="hybridMultilevel"/>
     <w:tmpl w:val="E7E6E368"/>
@@ -3836,7 +4365,7 @@
       </w:rPr>
     </w:lvl>
   </w:abstractNum>
-  <w:abstractNum w:abstractNumId="15" w15:restartNumberingAfterBreak="0">
+  <w:abstractNum w:abstractNumId="17" w15:restartNumberingAfterBreak="0">
     <w:nsid w:val="42B4378A"/>
     <w:multiLevelType w:val="hybridMultilevel"/>
     <w:tmpl w:val="A3F8FF74"/>
@@ -3949,7 +4478,7 @@
       </w:rPr>
     </w:lvl>
   </w:abstractNum>
-  <w:abstractNum w:abstractNumId="16" w15:restartNumberingAfterBreak="0">
+  <w:abstractNum w:abstractNumId="18" w15:restartNumberingAfterBreak="0">
     <w:nsid w:val="494D56D5"/>
     <w:multiLevelType w:val="hybridMultilevel"/>
     <w:tmpl w:val="8F2CFE5C"/>
@@ -4061,7 +4590,7 @@
       </w:rPr>
     </w:lvl>
   </w:abstractNum>
-  <w:abstractNum w:abstractNumId="17" w15:restartNumberingAfterBreak="0">
+  <w:abstractNum w:abstractNumId="19" w15:restartNumberingAfterBreak="0">
     <w:nsid w:val="4DEC1C45"/>
     <w:multiLevelType w:val="hybridMultilevel"/>
     <w:tmpl w:val="4F1EC8E2"/>
@@ -4174,7 +4703,7 @@
       </w:rPr>
     </w:lvl>
   </w:abstractNum>
-  <w:abstractNum w:abstractNumId="18" w15:restartNumberingAfterBreak="0">
+  <w:abstractNum w:abstractNumId="20" w15:restartNumberingAfterBreak="0">
     <w:nsid w:val="59DF0368"/>
     <w:multiLevelType w:val="hybridMultilevel"/>
     <w:tmpl w:val="4942E754"/>
@@ -4287,7 +4816,7 @@
       </w:rPr>
     </w:lvl>
   </w:abstractNum>
-  <w:abstractNum w:abstractNumId="19" w15:restartNumberingAfterBreak="0">
+  <w:abstractNum w:abstractNumId="21" w15:restartNumberingAfterBreak="0">
     <w:nsid w:val="7A8754B4"/>
     <w:multiLevelType w:val="hybridMultilevel"/>
     <w:tmpl w:val="C6E61766"/>
@@ -4400,10 +4929,10 @@
       </w:rPr>
     </w:lvl>
   </w:abstractNum>
-  <w:abstractNum w:abstractNumId="20" w15:restartNumberingAfterBreak="0">
+  <w:abstractNum w:abstractNumId="22" w15:restartNumberingAfterBreak="0">
     <w:nsid w:val="7E9C7CC0"/>
     <w:multiLevelType w:val="hybridMultilevel"/>
-    <w:tmpl w:val="862CC148"/>
+    <w:tmpl w:val="B9101C5E"/>
     <w:lvl w:ilvl="0" w:tplc="70B086E6">
       <w:start w:val="1"/>
       <w:numFmt w:val="bullet"/>
@@ -4417,16 +4946,16 @@
         <w:rFonts w:ascii="Courier New" w:hAnsi="Courier New" w:cs="Courier New" w:hint="default"/>
       </w:rPr>
     </w:lvl>
-    <w:lvl w:ilvl="1" w:tplc="04090003">
-      <w:start w:val="1"/>
-      <w:numFmt w:val="bullet"/>
-      <w:lvlText w:val="o"/>
+    <w:lvl w:ilvl="1" w:tplc="04090005">
+      <w:start w:val="1"/>
+      <w:numFmt w:val="bullet"/>
+      <w:lvlText w:val=""/>
       <w:lvlJc w:val="left"/>
       <w:pPr>
         <w:ind w:left="1440" w:hanging="360"/>
       </w:pPr>
       <w:rPr>
-        <w:rFonts w:ascii="Courier New" w:hAnsi="Courier New" w:cs="Courier New" w:hint="default"/>
+        <w:rFonts w:ascii="Wingdings" w:hAnsi="Wingdings" w:hint="default"/>
       </w:rPr>
     </w:lvl>
     <w:lvl w:ilvl="2" w:tplc="04090005" w:tentative="1">
@@ -4515,10 +5044,10 @@
     </w:lvl>
   </w:abstractNum>
   <w:num w:numId="1" w16cid:durableId="863061491">
-    <w:abstractNumId w:val="13"/>
+    <w:abstractNumId w:val="15"/>
   </w:num>
   <w:num w:numId="2" w16cid:durableId="1738356707">
-    <w:abstractNumId w:val="11"/>
+    <w:abstractNumId w:val="13"/>
   </w:num>
   <w:num w:numId="3" w16cid:durableId="1842162801">
     <w:abstractNumId w:val="5"/>
@@ -4530,28 +5059,28 @@
     <w:abstractNumId w:val="3"/>
   </w:num>
   <w:num w:numId="6" w16cid:durableId="1641110896">
-    <w:abstractNumId w:val="17"/>
+    <w:abstractNumId w:val="19"/>
   </w:num>
   <w:num w:numId="7" w16cid:durableId="1046754797">
     <w:abstractNumId w:val="2"/>
   </w:num>
   <w:num w:numId="8" w16cid:durableId="831684107">
-    <w:abstractNumId w:val="10"/>
+    <w:abstractNumId w:val="11"/>
   </w:num>
   <w:num w:numId="9" w16cid:durableId="750808714">
-    <w:abstractNumId w:val="19"/>
+    <w:abstractNumId w:val="21"/>
   </w:num>
   <w:num w:numId="10" w16cid:durableId="1364670211">
     <w:abstractNumId w:val="8"/>
   </w:num>
   <w:num w:numId="11" w16cid:durableId="481656331">
-    <w:abstractNumId w:val="12"/>
+    <w:abstractNumId w:val="14"/>
   </w:num>
   <w:num w:numId="12" w16cid:durableId="1998914896">
     <w:abstractNumId w:val="6"/>
   </w:num>
   <w:num w:numId="13" w16cid:durableId="430008983">
-    <w:abstractNumId w:val="20"/>
+    <w:abstractNumId w:val="22"/>
   </w:num>
   <w:num w:numId="14" w16cid:durableId="84615520">
     <w:abstractNumId w:val="4"/>
@@ -4560,28 +5089,34 @@
     <w:abstractNumId w:val="1"/>
   </w:num>
   <w:num w:numId="16" w16cid:durableId="752816587">
-    <w:abstractNumId w:val="14"/>
+    <w:abstractNumId w:val="16"/>
   </w:num>
   <w:num w:numId="17" w16cid:durableId="1934895267">
     <w:abstractNumId w:val="9"/>
   </w:num>
   <w:num w:numId="18" w16cid:durableId="1072967191">
-    <w:abstractNumId w:val="18"/>
+    <w:abstractNumId w:val="20"/>
   </w:num>
   <w:num w:numId="19" w16cid:durableId="821583974">
     <w:abstractNumId w:val="0"/>
   </w:num>
   <w:num w:numId="20" w16cid:durableId="1382902078">
-    <w:abstractNumId w:val="15"/>
+    <w:abstractNumId w:val="17"/>
   </w:num>
   <w:num w:numId="21" w16cid:durableId="1845388735">
-    <w:abstractNumId w:val="16"/>
+    <w:abstractNumId w:val="18"/>
+  </w:num>
+  <w:num w:numId="22" w16cid:durableId="726614050">
+    <w:abstractNumId w:val="10"/>
+  </w:num>
+  <w:num w:numId="23" w16cid:durableId="2023512753">
+    <w:abstractNumId w:val="12"/>
   </w:num>
 </w:numbering>
 </file>
 
 <file path=word/styles.xml><?xml version="1.0" encoding="utf-8"?>
-<w:styles xmlns:mc="http://schemas.openxmlformats.org/markup-compatibility/2006" xmlns:r="http://schemas.openxmlformats.org/officeDocument/2006/relationships" xmlns:w="http://schemas.openxmlformats.org/wordprocessingml/2006/main" xmlns:w14="http://schemas.microsoft.com/office/word/2010/wordml" xmlns:w15="http://schemas.microsoft.com/office/word/2012/wordml" xmlns:w16cex="http://schemas.microsoft.com/office/word/2018/wordml/cex" xmlns:w16cid="http://schemas.microsoft.com/office/word/2016/wordml/cid" xmlns:w16="http://schemas.microsoft.com/office/word/2018/wordml" xmlns:w16du="http://schemas.microsoft.com/office/word/2023/wordml/word16du" xmlns:w16sdtdh="http://schemas.microsoft.com/office/word/2020/wordml/sdtdatahash" xmlns:w16se="http://schemas.microsoft.com/office/word/2015/wordml/symex" mc:Ignorable="w14 w15 w16se w16cid w16 w16cex w16sdtdh w16du">
+<w:styles xmlns:mc="http://schemas.openxmlformats.org/markup-compatibility/2006" xmlns:r="http://schemas.openxmlformats.org/officeDocument/2006/relationships" xmlns:w="http://schemas.openxmlformats.org/wordprocessingml/2006/main" xmlns:w14="http://schemas.microsoft.com/office/word/2010/wordml" xmlns:w15="http://schemas.microsoft.com/office/word/2012/wordml" xmlns:w16cex="http://schemas.microsoft.com/office/word/2018/wordml/cex" xmlns:w16cid="http://schemas.microsoft.com/office/word/2016/wordml/cid" xmlns:w16="http://schemas.microsoft.com/office/word/2018/wordml" xmlns:w16du="http://schemas.microsoft.com/office/word/2023/wordml/word16du" xmlns:w16sdtdh="http://schemas.microsoft.com/office/word/2020/wordml/sdtdatahash" xmlns:w16sdtfl="http://schemas.microsoft.com/office/word/2024/wordml/sdtformatlock" xmlns:w16se="http://schemas.microsoft.com/office/word/2015/wordml/symex" mc:Ignorable="w14 w15 w16se w16cid w16 w16cex w16sdtdh w16sdtfl w16du">
   <w:docDefaults>
     <w:rPrDefault>
       <w:rPr>
@@ -5187,6 +5722,35 @@
       <w:shd w:val="clear" w:color="auto" w:fill="E1DFDD"/>
     </w:rPr>
   </w:style>
+  <w:style w:type="paragraph" w:customStyle="1" w:styleId="p1">
+    <w:name w:val="p1"/>
+    <w:basedOn w:val="Normal"/>
+    <w:rsid w:val="00794539"/>
+    <w:rPr>
+      <w:rFonts w:ascii=".AppleSystemUIFont" w:eastAsia="Times New Roman" w:hAnsi=".AppleSystemUIFont" w:cs="Times New Roman"/>
+      <w:color w:val="0E0E0E"/>
+      <w:sz w:val="24"/>
+      <w:szCs w:val="24"/>
+      <w:lang w:val="en-VN" w:eastAsia="zh-CN"/>
+    </w:rPr>
+  </w:style>
+  <w:style w:type="paragraph" w:styleId="NormalWeb">
+    <w:name w:val="Normal (Web)"/>
+    <w:basedOn w:val="Normal"/>
+    <w:uiPriority w:val="99"/>
+    <w:semiHidden/>
+    <w:unhideWhenUsed/>
+    <w:rsid w:val="003602FD"/>
+    <w:pPr>
+      <w:spacing w:before="100" w:beforeAutospacing="1" w:after="100" w:afterAutospacing="1"/>
+    </w:pPr>
+    <w:rPr>
+      <w:rFonts w:ascii="Times New Roman" w:eastAsia="Times New Roman" w:hAnsi="Times New Roman" w:cs="Times New Roman"/>
+      <w:sz w:val="24"/>
+      <w:szCs w:val="24"/>
+      <w:lang w:val="en-VN" w:eastAsia="zh-CN"/>
+    </w:rPr>
+  </w:style>
 </w:styles>
 </file>
 

</xml_diff>